<commit_message>
Update Starpapa's coffee factory_设计模式项目文档.docx
</commit_message>
<xml_diff>
--- a/Starpapa's coffee factory_设计模式项目文档.docx
+++ b/Starpapa's coffee factory_设计模式项目文档.docx
@@ -5,7 +5,7 @@
     <w:p>
       <w:pPr>
         <w:rPr>
-          <w:rFonts w:eastAsiaTheme="minorHAnsi" w:hint="eastAsia"/>
+          <w:rFonts w:eastAsiaTheme="minorHAnsi"/>
           <w:b/>
           <w:sz w:val="48"/>
           <w:szCs w:val="48"/>
@@ -69,7 +69,18 @@
           <w:sz w:val="52"/>
           <w:szCs w:val="48"/>
         </w:rPr>
-        <w:t>星爸爸的咖啡工厂</w:t>
+        <w:t>星爸爸</w:t>
+      </w:r>
+      <w:bookmarkStart w:id="0" w:name="_GoBack"/>
+      <w:bookmarkEnd w:id="0"/>
+      <w:r>
+        <w:rPr>
+          <w:rFonts w:eastAsiaTheme="minorHAnsi" w:hint="eastAsia"/>
+          <w:b/>
+          <w:sz w:val="52"/>
+          <w:szCs w:val="48"/>
+        </w:rPr>
+        <w:t>咖啡工厂</w:t>
       </w:r>
     </w:p>
     <w:p>
@@ -7572,14 +7583,14 @@
           <w:rFonts w:eastAsiaTheme="minorHAnsi"/>
         </w:rPr>
       </w:pPr>
-      <w:bookmarkStart w:id="0" w:name="_Toc86152856"/>
+      <w:bookmarkStart w:id="1" w:name="_Toc86152856"/>
       <w:r>
         <w:rPr>
           <w:rFonts w:eastAsiaTheme="minorHAnsi" w:hint="eastAsia"/>
         </w:rPr>
         <w:t>1.项目简介</w:t>
       </w:r>
-      <w:bookmarkEnd w:id="0"/>
+      <w:bookmarkEnd w:id="1"/>
     </w:p>
     <w:p>
       <w:pPr>
@@ -7644,7 +7655,7 @@
           <w:rFonts w:eastAsiaTheme="minorHAnsi"/>
         </w:rPr>
       </w:pPr>
-      <w:bookmarkStart w:id="1" w:name="_Toc86152857"/>
+      <w:bookmarkStart w:id="2" w:name="_Toc86152857"/>
       <w:r>
         <w:rPr>
           <w:rFonts w:eastAsiaTheme="minorHAnsi" w:hint="eastAsia"/>
@@ -7663,7 +7674,7 @@
         </w:rPr>
         <w:t>汇总表</w:t>
       </w:r>
-      <w:bookmarkEnd w:id="1"/>
+      <w:bookmarkEnd w:id="2"/>
     </w:p>
     <w:tbl>
       <w:tblPr>
@@ -11056,58 +11067,58 @@
           <w:rFonts w:eastAsiaTheme="minorHAnsi"/>
         </w:rPr>
       </w:pPr>
-      <w:bookmarkStart w:id="2" w:name="_Toc86152858"/>
+      <w:bookmarkStart w:id="3" w:name="_Toc86152858"/>
       <w:r>
         <w:rPr>
           <w:rFonts w:eastAsiaTheme="minorHAnsi" w:hint="eastAsia"/>
         </w:rPr>
         <w:t>3.设计模式详述</w:t>
-      </w:r>
-      <w:bookmarkEnd w:id="2"/>
-    </w:p>
-    <w:p>
-      <w:pPr>
-        <w:pStyle w:val="2"/>
-        <w:rPr>
-          <w:rFonts w:asciiTheme="minorHAnsi" w:eastAsiaTheme="minorHAnsi" w:hAnsiTheme="minorHAnsi"/>
-        </w:rPr>
-      </w:pPr>
-      <w:bookmarkStart w:id="3" w:name="_Toc86152859"/>
-      <w:r>
-        <w:rPr>
-          <w:rFonts w:asciiTheme="minorHAnsi" w:eastAsiaTheme="minorHAnsi" w:hAnsiTheme="minorHAnsi" w:hint="eastAsia"/>
-        </w:rPr>
-        <w:t>3.1</w:t>
-      </w:r>
-      <w:r>
-        <w:rPr>
-          <w:rFonts w:asciiTheme="minorHAnsi" w:eastAsiaTheme="minorHAnsi" w:hAnsiTheme="minorHAnsi"/>
-        </w:rPr>
-        <w:t xml:space="preserve"> </w:t>
-      </w:r>
-      <w:r>
-        <w:rPr>
-          <w:rFonts w:asciiTheme="minorHAnsi" w:eastAsiaTheme="minorHAnsi" w:hAnsiTheme="minorHAnsi" w:cs="Times New Roman"/>
-        </w:rPr>
-        <w:t>Abstract Factory</w:t>
-      </w:r>
-      <w:r>
-        <w:rPr>
-          <w:rFonts w:asciiTheme="minorHAnsi" w:eastAsiaTheme="minorHAnsi" w:hAnsiTheme="minorHAnsi" w:hint="eastAsia"/>
-        </w:rPr>
-        <w:t>抽象工厂模式</w:t>
       </w:r>
       <w:bookmarkEnd w:id="3"/>
     </w:p>
     <w:p>
       <w:pPr>
+        <w:pStyle w:val="2"/>
+        <w:rPr>
+          <w:rFonts w:asciiTheme="minorHAnsi" w:eastAsiaTheme="minorHAnsi" w:hAnsiTheme="minorHAnsi"/>
+        </w:rPr>
+      </w:pPr>
+      <w:bookmarkStart w:id="4" w:name="_Toc86152859"/>
+      <w:r>
+        <w:rPr>
+          <w:rFonts w:asciiTheme="minorHAnsi" w:eastAsiaTheme="minorHAnsi" w:hAnsiTheme="minorHAnsi" w:hint="eastAsia"/>
+        </w:rPr>
+        <w:t>3.1</w:t>
+      </w:r>
+      <w:r>
+        <w:rPr>
+          <w:rFonts w:asciiTheme="minorHAnsi" w:eastAsiaTheme="minorHAnsi" w:hAnsiTheme="minorHAnsi"/>
+        </w:rPr>
+        <w:t xml:space="preserve"> </w:t>
+      </w:r>
+      <w:r>
+        <w:rPr>
+          <w:rFonts w:asciiTheme="minorHAnsi" w:eastAsiaTheme="minorHAnsi" w:hAnsiTheme="minorHAnsi" w:cs="Times New Roman"/>
+        </w:rPr>
+        <w:t>Abstract Factory</w:t>
+      </w:r>
+      <w:r>
+        <w:rPr>
+          <w:rFonts w:asciiTheme="minorHAnsi" w:eastAsiaTheme="minorHAnsi" w:hAnsiTheme="minorHAnsi" w:hint="eastAsia"/>
+        </w:rPr>
+        <w:t>抽象工厂模式</w:t>
+      </w:r>
+      <w:bookmarkEnd w:id="4"/>
+    </w:p>
+    <w:p>
+      <w:pPr>
         <w:pStyle w:val="3"/>
         <w:rPr>
           <w:rFonts w:eastAsiaTheme="minorHAnsi"/>
           <w:sz w:val="28"/>
         </w:rPr>
       </w:pPr>
-      <w:bookmarkStart w:id="4" w:name="_Toc86152860"/>
+      <w:bookmarkStart w:id="5" w:name="_Toc86152860"/>
       <w:r>
         <w:rPr>
           <w:rFonts w:eastAsiaTheme="minorHAnsi" w:hint="eastAsia"/>
@@ -11129,7 +11140,7 @@
         </w:rPr>
         <w:t>模式简述</w:t>
       </w:r>
-      <w:bookmarkEnd w:id="4"/>
+      <w:bookmarkEnd w:id="5"/>
     </w:p>
     <w:p>
       <w:pPr>
@@ -11279,7 +11290,7 @@
           <w:sz w:val="28"/>
         </w:rPr>
       </w:pPr>
-      <w:bookmarkStart w:id="5" w:name="_Toc86152861"/>
+      <w:bookmarkStart w:id="6" w:name="_Toc86152861"/>
       <w:r>
         <w:rPr>
           <w:rFonts w:eastAsiaTheme="minorHAnsi" w:hint="eastAsia"/>
@@ -11333,7 +11344,7 @@
         </w:rPr>
         <w:t>API</w:t>
       </w:r>
-      <w:bookmarkEnd w:id="5"/>
+      <w:bookmarkEnd w:id="6"/>
     </w:p>
     <w:p>
       <w:pPr>
@@ -11954,7 +11965,7 @@
           <w:sz w:val="28"/>
         </w:rPr>
       </w:pPr>
-      <w:bookmarkStart w:id="6" w:name="_Toc86152862"/>
+      <w:bookmarkStart w:id="7" w:name="_Toc86152862"/>
       <w:r>
         <w:rPr>
           <w:rFonts w:eastAsiaTheme="minorHAnsi" w:hint="eastAsia"/>
@@ -11963,7 +11974,7 @@
         <w:lastRenderedPageBreak/>
         <w:t>3.1.3类图</w:t>
       </w:r>
-      <w:bookmarkEnd w:id="6"/>
+      <w:bookmarkEnd w:id="7"/>
     </w:p>
     <w:p>
       <w:pPr>
@@ -12033,7 +12044,7 @@
           <w:rFonts w:asciiTheme="minorHAnsi" w:eastAsiaTheme="minorHAnsi" w:hAnsiTheme="minorHAnsi"/>
         </w:rPr>
       </w:pPr>
-      <w:bookmarkStart w:id="7" w:name="_Toc86152863"/>
+      <w:bookmarkStart w:id="8" w:name="_Toc86152863"/>
       <w:r>
         <w:rPr>
           <w:rFonts w:asciiTheme="minorHAnsi" w:eastAsiaTheme="minorHAnsi" w:hAnsiTheme="minorHAnsi" w:hint="eastAsia"/>
@@ -12044,13 +12055,7 @@
         <w:rPr>
           <w:rFonts w:asciiTheme="minorHAnsi" w:eastAsiaTheme="minorHAnsi" w:hAnsiTheme="minorHAnsi"/>
         </w:rPr>
-        <w:t>6</w:t>
-      </w:r>
-      <w:r>
-        <w:rPr>
-          <w:rFonts w:asciiTheme="minorHAnsi" w:eastAsiaTheme="minorHAnsi" w:hAnsiTheme="minorHAnsi"/>
-        </w:rPr>
-        <w:t xml:space="preserve"> </w:t>
+        <w:t xml:space="preserve">6 </w:t>
       </w:r>
       <w:r>
         <w:rPr>
@@ -12058,7 +12063,7 @@
         </w:rPr>
         <w:t>Command命令模式</w:t>
       </w:r>
-      <w:bookmarkEnd w:id="7"/>
+      <w:bookmarkEnd w:id="8"/>
     </w:p>
     <w:p>
       <w:pPr>
@@ -12068,7 +12073,7 @@
           <w:sz w:val="28"/>
         </w:rPr>
       </w:pPr>
-      <w:bookmarkStart w:id="8" w:name="_Toc86152864"/>
+      <w:bookmarkStart w:id="9" w:name="_Toc86152864"/>
       <w:r>
         <w:rPr>
           <w:rFonts w:eastAsiaTheme="minorHAnsi" w:hint="eastAsia"/>
@@ -12090,7 +12095,7 @@
         </w:rPr>
         <w:t>.1设计模式简述</w:t>
       </w:r>
-      <w:bookmarkEnd w:id="8"/>
+      <w:bookmarkEnd w:id="9"/>
     </w:p>
     <w:p>
       <w:pPr>
@@ -12245,7 +12250,7 @@
       <w:pPr>
         <w:ind w:left="360"/>
         <w:rPr>
-          <w:rFonts w:eastAsiaTheme="minorHAnsi" w:hint="eastAsia"/>
+          <w:rFonts w:eastAsiaTheme="minorHAnsi"/>
         </w:rPr>
       </w:pPr>
       <w:r>
@@ -12283,7 +12288,7 @@
         </w:numPr>
         <w:ind w:firstLineChars="0"/>
         <w:rPr>
-          <w:rFonts w:eastAsiaTheme="minorHAnsi" w:hint="eastAsia"/>
+          <w:rFonts w:eastAsiaTheme="minorHAnsi"/>
         </w:rPr>
       </w:pPr>
       <w:r>
@@ -12308,7 +12313,7 @@
           <w:sz w:val="28"/>
         </w:rPr>
       </w:pPr>
-      <w:bookmarkStart w:id="9" w:name="_Toc86152865"/>
+      <w:bookmarkStart w:id="10" w:name="_Toc86152865"/>
       <w:r>
         <w:rPr>
           <w:rFonts w:eastAsiaTheme="minorHAnsi" w:cs="Times New Roman"/>
@@ -12337,7 +12342,7 @@
         </w:rPr>
         <w:t>API</w:t>
       </w:r>
-      <w:bookmarkEnd w:id="9"/>
+      <w:bookmarkEnd w:id="10"/>
     </w:p>
     <w:p>
       <w:pPr>
@@ -13037,7 +13042,7 @@
           <w:sz w:val="28"/>
         </w:rPr>
       </w:pPr>
-      <w:bookmarkStart w:id="10" w:name="_Toc86152866"/>
+      <w:bookmarkStart w:id="11" w:name="_Toc86152866"/>
       <w:r>
         <w:rPr>
           <w:rFonts w:eastAsiaTheme="minorHAnsi" w:hint="eastAsia"/>
@@ -13058,114 +13063,108 @@
           <w:sz w:val="28"/>
         </w:rPr>
         <w:t>.3类图</w:t>
-      </w:r>
-      <w:bookmarkEnd w:id="10"/>
-    </w:p>
-    <w:p>
-      <w:pPr>
-        <w:rPr>
-          <w:rFonts w:eastAsiaTheme="minorHAnsi"/>
-        </w:rPr>
-      </w:pPr>
-    </w:p>
-    <w:p>
-      <w:pPr>
-        <w:pStyle w:val="2"/>
-        <w:rPr>
-          <w:rFonts w:asciiTheme="minorHAnsi" w:eastAsiaTheme="minorHAnsi" w:hAnsiTheme="minorHAnsi"/>
-        </w:rPr>
-      </w:pPr>
-      <w:bookmarkStart w:id="11" w:name="_Toc86152867"/>
-      <w:r>
-        <w:rPr>
-          <w:rFonts w:asciiTheme="minorHAnsi" w:eastAsiaTheme="minorHAnsi" w:hAnsiTheme="minorHAnsi" w:hint="eastAsia"/>
-        </w:rPr>
-        <w:t>3.</w:t>
-      </w:r>
-      <w:r>
-        <w:rPr>
-          <w:rFonts w:asciiTheme="minorHAnsi" w:eastAsiaTheme="minorHAnsi" w:hAnsiTheme="minorHAnsi"/>
-        </w:rPr>
-        <w:t>15</w:t>
-      </w:r>
-      <w:r>
-        <w:rPr>
-          <w:rFonts w:asciiTheme="minorHAnsi" w:eastAsiaTheme="minorHAnsi" w:hAnsiTheme="minorHAnsi"/>
-        </w:rPr>
-        <w:t xml:space="preserve"> </w:t>
-      </w:r>
-      <w:r>
-        <w:rPr>
-          <w:rFonts w:asciiTheme="minorHAnsi" w:eastAsiaTheme="minorHAnsi" w:hAnsiTheme="minorHAnsi" w:cs="Times New Roman"/>
-        </w:rPr>
-        <w:t>Command命令模式</w:t>
       </w:r>
       <w:bookmarkEnd w:id="11"/>
     </w:p>
     <w:p>
       <w:pPr>
-        <w:pStyle w:val="3"/>
-        <w:rPr>
-          <w:rFonts w:eastAsiaTheme="minorHAnsi"/>
-          <w:sz w:val="28"/>
-        </w:rPr>
-      </w:pPr>
-      <w:bookmarkStart w:id="12" w:name="_Toc86152868"/>
-      <w:r>
-        <w:rPr>
-          <w:rFonts w:eastAsiaTheme="minorHAnsi" w:hint="eastAsia"/>
-          <w:sz w:val="28"/>
+        <w:rPr>
+          <w:rFonts w:eastAsiaTheme="minorHAnsi"/>
+        </w:rPr>
+      </w:pPr>
+    </w:p>
+    <w:p>
+      <w:pPr>
+        <w:pStyle w:val="2"/>
+        <w:rPr>
+          <w:rFonts w:asciiTheme="minorHAnsi" w:eastAsiaTheme="minorHAnsi" w:hAnsiTheme="minorHAnsi"/>
+        </w:rPr>
+      </w:pPr>
+      <w:bookmarkStart w:id="12" w:name="_Toc86152867"/>
+      <w:r>
+        <w:rPr>
+          <w:rFonts w:asciiTheme="minorHAnsi" w:eastAsiaTheme="minorHAnsi" w:hAnsiTheme="minorHAnsi" w:hint="eastAsia"/>
         </w:rPr>
         <w:t>3.</w:t>
       </w:r>
       <w:r>
         <w:rPr>
-          <w:rFonts w:eastAsiaTheme="minorHAnsi"/>
-          <w:sz w:val="28"/>
-        </w:rPr>
-        <w:t>15</w:t>
-      </w:r>
-      <w:r>
-        <w:rPr>
-          <w:rFonts w:eastAsiaTheme="minorHAnsi" w:hint="eastAsia"/>
-          <w:sz w:val="28"/>
-        </w:rPr>
-        <w:t>.1设计模式简述</w:t>
+          <w:rFonts w:asciiTheme="minorHAnsi" w:eastAsiaTheme="minorHAnsi" w:hAnsiTheme="minorHAnsi"/>
+        </w:rPr>
+        <w:t xml:space="preserve">15 </w:t>
+      </w:r>
+      <w:r>
+        <w:rPr>
+          <w:rFonts w:asciiTheme="minorHAnsi" w:eastAsiaTheme="minorHAnsi" w:hAnsiTheme="minorHAnsi" w:cs="Times New Roman"/>
+        </w:rPr>
+        <w:t>Command命令模式</w:t>
       </w:r>
       <w:bookmarkEnd w:id="12"/>
     </w:p>
     <w:p>
       <w:pPr>
-        <w:ind w:firstLine="420"/>
-      </w:pPr>
-      <w:r>
-        <w:rPr>
-          <w:rFonts w:hint="eastAsia"/>
-        </w:rPr>
-        <w:t>该</w:t>
-      </w:r>
-      <w:r>
-        <w:t>模式的定义</w:t>
-      </w:r>
-      <w:r>
-        <w:rPr>
-          <w:rFonts w:hint="eastAsia"/>
-        </w:rPr>
-        <w:t>是</w:t>
-      </w:r>
-      <w:r>
-        <w:t>在不破坏封装性的前提下，捕获一个对象的内部状态，并在该对象之外保存这个状态，以便以后当需要时能将该对象恢复到原先保存的状态。该模式又叫快照模式。</w:t>
-      </w:r>
+        <w:pStyle w:val="3"/>
+        <w:rPr>
+          <w:rFonts w:eastAsiaTheme="minorHAnsi"/>
+          <w:sz w:val="28"/>
+        </w:rPr>
+      </w:pPr>
+      <w:bookmarkStart w:id="13" w:name="_Toc86152868"/>
+      <w:r>
+        <w:rPr>
+          <w:rFonts w:eastAsiaTheme="minorHAnsi" w:hint="eastAsia"/>
+          <w:sz w:val="28"/>
+        </w:rPr>
+        <w:t>3.</w:t>
+      </w:r>
+      <w:r>
+        <w:rPr>
+          <w:rFonts w:eastAsiaTheme="minorHAnsi"/>
+          <w:sz w:val="28"/>
+        </w:rPr>
+        <w:t>15</w:t>
+      </w:r>
+      <w:r>
+        <w:rPr>
+          <w:rFonts w:eastAsiaTheme="minorHAnsi" w:hint="eastAsia"/>
+          <w:sz w:val="28"/>
+        </w:rPr>
+        <w:t>.1设计模式简述</w:t>
+      </w:r>
+      <w:bookmarkEnd w:id="13"/>
     </w:p>
     <w:p>
       <w:pPr>
         <w:ind w:firstLine="420"/>
       </w:pPr>
       <w:r>
+        <w:t>定义</w:t>
+      </w:r>
+      <w:r>
         <w:rPr>
           <w:rFonts w:hint="eastAsia"/>
         </w:rPr>
-        <w:t>备忘录模式是一种对象行为型模式，其主要优点如下。</w:t>
+        <w:t>：</w:t>
+      </w:r>
+      <w:r>
+        <w:t>不破坏封装性的前提下，捕获一个对象的内部状态，并在该对象之外保存这个状态，以便以后当需要时能将该对象恢复到原先保存的状态。该模式又叫快照模式。</w:t>
+      </w:r>
+    </w:p>
+    <w:p>
+      <w:pPr>
+        <w:ind w:firstLine="420"/>
+      </w:pPr>
+      <w:r>
+        <w:rPr>
+          <w:rFonts w:hint="eastAsia"/>
+        </w:rPr>
+        <w:t>主要优点</w:t>
+      </w:r>
+      <w:r>
+        <w:rPr>
+          <w:rFonts w:hint="eastAsia"/>
+        </w:rPr>
+        <w:t>：</w:t>
       </w:r>
     </w:p>
     <w:p>
@@ -13235,23 +13234,12 @@
     <w:p>
       <w:pPr>
         <w:ind w:firstLine="420"/>
+      </w:pPr>
+      <w:r>
         <w:rPr>
           <w:rFonts w:hint="eastAsia"/>
         </w:rPr>
-      </w:pPr>
-      <w:r>
-        <w:rPr>
-          <w:rFonts w:hint="eastAsia"/>
-        </w:rPr>
-        <w:t>其主要缺点是：资源消耗大。</w:t>
-      </w:r>
-      <w:bookmarkStart w:id="13" w:name="_GoBack"/>
-      <w:bookmarkEnd w:id="13"/>
-      <w:r>
-        <w:rPr>
-          <w:rFonts w:hint="eastAsia"/>
-        </w:rPr>
-        <w:t>如果要保存的内部状态信息过多或者特别频繁，将会占用比较大的内存资源。</w:t>
+        <w:t>主要缺点：资源消耗大。如果要保存的内部状态信息过多或者特别频繁，将会占用比较大的内存资源。</w:t>
       </w:r>
     </w:p>
     <w:p>
@@ -13267,14 +13255,7 @@
           <w:rFonts w:eastAsiaTheme="minorHAnsi" w:cs="Times New Roman"/>
           <w:sz w:val="28"/>
         </w:rPr>
-        <w:t>3.15.2</w:t>
-      </w:r>
-      <w:r>
-        <w:rPr>
-          <w:rFonts w:eastAsiaTheme="minorHAnsi" w:cs="Times New Roman"/>
-          <w:sz w:val="28"/>
-        </w:rPr>
-        <w:t xml:space="preserve"> </w:t>
+        <w:t xml:space="preserve">3.15.2 </w:t>
       </w:r>
       <w:bookmarkStart w:id="14" w:name="_Toc86152869"/>
       <w:proofErr w:type="spellStart"/>
@@ -13316,9 +13297,6 @@
     <w:p>
       <w:pPr>
         <w:ind w:firstLine="420"/>
-        <w:rPr>
-          <w:rFonts w:hint="eastAsia"/>
-        </w:rPr>
       </w:pPr>
       <w:r>
         <w:rPr>
@@ -13405,7 +13383,7 @@
     <w:p>
       <w:pPr>
         <w:rPr>
-          <w:rFonts w:eastAsiaTheme="minorHAnsi" w:hint="eastAsia"/>
+          <w:rFonts w:eastAsiaTheme="minorHAnsi"/>
         </w:rPr>
       </w:pPr>
     </w:p>
@@ -13936,7 +13914,7 @@
     <w:p>
       <w:pPr>
         <w:rPr>
-          <w:rFonts w:eastAsiaTheme="minorHAnsi" w:hint="eastAsia"/>
+          <w:rFonts w:eastAsiaTheme="minorHAnsi"/>
         </w:rPr>
       </w:pPr>
     </w:p>
@@ -19306,6 +19284,7 @@
               <w:rPr>
                 <w:rFonts w:eastAsiaTheme="minorHAnsi" w:hint="eastAsia"/>
               </w:rPr>
+              <w:lastRenderedPageBreak/>
               <w:t>StaffDaoImpl</w:t>
             </w:r>
             <w:proofErr w:type="spellEnd"/>
@@ -20643,14 +20622,14 @@
         <w:rPr>
           <w:rFonts w:eastAsiaTheme="minorHAnsi" w:hint="eastAsia"/>
         </w:rPr>
-        <w:t>类实</w:t>
+        <w:t>类实现</w:t>
       </w:r>
       <w:proofErr w:type="gramEnd"/>
       <w:r>
         <w:rPr>
           <w:rFonts w:eastAsiaTheme="minorHAnsi" w:hint="eastAsia"/>
         </w:rPr>
-        <w:t>现这一接口，它有一个私有成员变量</w:t>
+        <w:t>这一接口，它有一个私有成员变量</w:t>
       </w:r>
       <w:proofErr w:type="spellStart"/>
       <w:r>
@@ -25984,6 +25963,7 @@
           <w:rFonts w:eastAsiaTheme="minorHAnsi" w:hint="eastAsia"/>
           <w:sz w:val="28"/>
         </w:rPr>
+        <w:lastRenderedPageBreak/>
         <w:t>3.3</w:t>
       </w:r>
       <w:r>
@@ -26179,14 +26159,14 @@
         <w:rPr>
           <w:rFonts w:eastAsiaTheme="minorHAnsi" w:hint="eastAsia"/>
         </w:rPr>
-        <w:t>遵循</w:t>
+        <w:t>遵循值</w:t>
       </w:r>
       <w:proofErr w:type="gramEnd"/>
       <w:r>
         <w:rPr>
           <w:rFonts w:eastAsiaTheme="minorHAnsi" w:hint="eastAsia"/>
         </w:rPr>
-        <w:t>值语义而不是引用语义的对象。这意味着</w:t>
+        <w:t>语义而不是引用语义的对象。这意味着</w:t>
       </w:r>
       <w:proofErr w:type="gramStart"/>
       <w:r>
@@ -26207,14 +26187,14 @@
         <w:rPr>
           <w:rFonts w:eastAsiaTheme="minorHAnsi" w:hint="eastAsia"/>
         </w:rPr>
-        <w:t>值对</w:t>
+        <w:t>值对象</w:t>
       </w:r>
       <w:proofErr w:type="gramEnd"/>
       <w:r>
         <w:rPr>
           <w:rFonts w:eastAsiaTheme="minorHAnsi" w:hint="eastAsia"/>
         </w:rPr>
-        <w:t>象具有相同的值时，它们是相等的，不一定是相同的对象。</w:t>
+        <w:t>具有相同的值时，它们是相等的，不一定是相同的对象。</w:t>
       </w:r>
     </w:p>
     <w:p>
@@ -26364,14 +26344,14 @@
         <w:rPr>
           <w:rFonts w:eastAsiaTheme="minorHAnsi" w:hint="eastAsia"/>
         </w:rPr>
-        <w:t>值对</w:t>
+        <w:t>值对象</w:t>
       </w:r>
       <w:proofErr w:type="gramEnd"/>
       <w:r>
         <w:rPr>
           <w:rFonts w:eastAsiaTheme="minorHAnsi" w:hint="eastAsia"/>
         </w:rPr>
-        <w:t>象的比较。</w:t>
+        <w:t>的比较。</w:t>
       </w:r>
       <w:proofErr w:type="gramStart"/>
       <w:r>
@@ -28069,7 +28049,6 @@
         <w:docPartUnique/>
       </w:docPartObj>
     </w:sdtPr>
-    <w:sdtEndPr/>
     <w:sdtContent>
       <w:p>
         <w:pPr>
@@ -28147,7 +28126,13 @@
       <w:rPr>
         <w:rFonts w:hint="eastAsia"/>
       </w:rPr>
-      <w:t>查理的巧克力工厂</w:t>
+      <w:t>星爸爸咖啡</w:t>
+    </w:r>
+    <w:r>
+      <w:rPr>
+        <w:rFonts w:hint="eastAsia"/>
+      </w:rPr>
+      <w:t>工厂</w:t>
     </w:r>
   </w:p>
 </w:hdr>
@@ -33060,6 +33045,7 @@
   <w:style w:type="character" w:default="1" w:styleId="a0">
     <w:name w:val="Default Paragraph Font"/>
     <w:uiPriority w:val="1"/>
+    <w:semiHidden/>
     <w:unhideWhenUsed/>
   </w:style>
   <w:style w:type="table" w:default="1" w:styleId="a1">
@@ -33956,7 +33942,7 @@
 </file>
 
 <file path=customXml/itemProps1.xml><?xml version="1.0" encoding="utf-8"?>
-<ds:datastoreItem xmlns:ds="http://schemas.openxmlformats.org/officeDocument/2006/customXml" ds:itemID="{0826BF5E-91E9-48CC-AECC-11268516E6C5}">
+<ds:datastoreItem xmlns:ds="http://schemas.openxmlformats.org/officeDocument/2006/customXml" ds:itemID="{2639DF0A-E5F1-4D96-BF3F-90E54BE1C9CE}">
   <ds:schemaRefs>
     <ds:schemaRef ds:uri="http://schemas.openxmlformats.org/officeDocument/2006/bibliography"/>
   </ds:schemaRefs>

</xml_diff>